<commit_message>
Edited paper draft (5-3-2023 version), added separated out documents with tables/figures and supplementary materials
</commit_message>
<xml_diff>
--- a/Paper Drafts/Sadikova et al - Aim 1 - draft 4-7-2023.docx
+++ b/Paper Drafts/Sadikova et al - Aim 1 - draft 4-7-2023.docx
@@ -1549,6 +1549,11 @@
         <w:rPr>
           <w:rFonts w:ascii="Calibri" w:hAnsi="Calibri" w:cs="Calibri"/>
         </w:rPr>
+      </w:r>
+      <w:r>
+        <w:rPr>
+          <w:rFonts w:ascii="Calibri" w:hAnsi="Calibri" w:cs="Calibri"/>
+        </w:rPr>
         <w:fldChar w:fldCharType="separate"/>
       </w:r>
       <w:r>
@@ -1871,6 +1876,11 @@
         <w:rPr>
           <w:rFonts w:ascii="Calibri" w:hAnsi="Calibri" w:cs="Calibri"/>
         </w:rPr>
+      </w:r>
+      <w:r>
+        <w:rPr>
+          <w:rFonts w:ascii="Calibri" w:hAnsi="Calibri" w:cs="Calibri"/>
+        </w:rPr>
         <w:fldChar w:fldCharType="separate"/>
       </w:r>
       <w:r>
@@ -2151,6 +2161,11 @@
         <w:rPr>
           <w:rFonts w:ascii="Calibri" w:hAnsi="Calibri" w:cs="Calibri"/>
         </w:rPr>
+      </w:r>
+      <w:r>
+        <w:rPr>
+          <w:rFonts w:ascii="Calibri" w:hAnsi="Calibri" w:cs="Calibri"/>
+        </w:rPr>
         <w:fldChar w:fldCharType="separate"/>
       </w:r>
       <w:r>
@@ -2189,25 +2204,13 @@
         <w:rPr>
           <w:rFonts w:ascii="Calibri" w:hAnsi="Calibri" w:cs="Calibri"/>
         </w:rPr>
-        <w:t xml:space="preserve">&gt;.  </w:t>
-      </w:r>
-      <w:r>
-        <w:rPr>
-          <w:rFonts w:ascii="Calibri" w:hAnsi="Calibri" w:cs="Calibri"/>
-        </w:rPr>
-        <w:t xml:space="preserve">Enhanced threat detection and greater </w:t>
-      </w:r>
-      <w:r>
-        <w:rPr>
-          <w:rFonts w:ascii="Calibri" w:hAnsi="Calibri" w:cs="Calibri"/>
-        </w:rPr>
-        <w:t>attention bias to threatening stimuli have been shown to mediate the relationships between abusive</w:t>
-      </w:r>
-      <w:r>
-        <w:rPr>
-          <w:rFonts w:ascii="Calibri" w:hAnsi="Calibri" w:cs="Calibri"/>
-        </w:rPr>
-        <w:t xml:space="preserve"> </w:t>
+        <w:t xml:space="preserve">&gt;.  Enhanced threat detection and greater </w:t>
+      </w:r>
+      <w:r>
+        <w:rPr>
+          <w:rFonts w:ascii="Calibri" w:hAnsi="Calibri" w:cs="Calibri"/>
+        </w:rPr>
+        <w:t xml:space="preserve">attention bias to threatening stimuli have been shown to mediate the relationships between abusive </w:t>
       </w:r>
       <w:r>
         <w:rPr>
@@ -3225,6 +3228,12 @@
           <w:color w:val="000000"/>
         </w:rPr>
         <w:fldChar w:fldCharType="end"/>
+      </w:r>
+      <w:r>
+        <w:rPr>
+          <w:rFonts w:asciiTheme="minorHAnsi" w:hAnsiTheme="minorHAnsi" w:cstheme="minorHAnsi"/>
+          <w:color w:val="000000"/>
+        </w:rPr>
       </w:r>
       <w:r>
         <w:rPr>
@@ -4970,6 +4979,11 @@
         <w:rPr>
           <w:rFonts w:ascii="Calibri" w:hAnsi="Calibri" w:cs="Calibri"/>
         </w:rPr>
+      </w:r>
+      <w:r>
+        <w:rPr>
+          <w:rFonts w:ascii="Calibri" w:hAnsi="Calibri" w:cs="Calibri"/>
+        </w:rPr>
         <w:fldChar w:fldCharType="separate"/>
       </w:r>
       <w:r>
@@ -5507,6 +5521,11 @@
         <w:rPr>
           <w:rFonts w:ascii="Calibri" w:hAnsi="Calibri" w:cs="Calibri"/>
         </w:rPr>
+      </w:r>
+      <w:r>
+        <w:rPr>
+          <w:rFonts w:ascii="Calibri" w:hAnsi="Calibri" w:cs="Calibri"/>
+        </w:rPr>
         <w:fldChar w:fldCharType="separate"/>
       </w:r>
       <w:r>
@@ -5626,13 +5645,49 @@
         <w:rPr>
           <w:rFonts w:ascii="Calibri" w:hAnsi="Calibri" w:cs="Calibri"/>
         </w:rPr>
-        <w:t xml:space="preserve">Detailed accounts of early-life adversity as well as a range of potential mechanisms were assessed </w:t>
-      </w:r>
-      <w:r>
-        <w:rPr>
-          <w:rFonts w:ascii="Calibri" w:hAnsi="Calibri" w:cs="Calibri"/>
-        </w:rPr>
-        <w:t>at this time</w:t>
+        <w:t xml:space="preserve">Detailed accounts of early-life adversity as well as a range of potential mechanisms were assessed at this time. </w:t>
+      </w:r>
+      <w:r>
+        <w:rPr>
+          <w:rFonts w:ascii="Calibri" w:hAnsi="Calibri" w:cs="Calibri"/>
+        </w:rPr>
+        <w:t>Participating children and their mothers provided retrospective information on threat and deprivation experiences and the children</w:t>
+      </w:r>
+      <w:r>
+        <w:rPr>
+          <w:rFonts w:ascii="Calibri" w:hAnsi="Calibri" w:cs="Calibri"/>
+        </w:rPr>
+        <w:t xml:space="preserve"> underwent behavioral tasks and structural and functional MRI assessments to capture </w:t>
+      </w:r>
+      <w:r>
+        <w:rPr>
+          <w:rFonts w:ascii="Calibri" w:hAnsi="Calibri" w:cs="Calibri"/>
+        </w:rPr>
+        <w:t>c</w:t>
+      </w:r>
+      <w:r>
+        <w:rPr>
+          <w:rFonts w:ascii="Calibri" w:hAnsi="Calibri" w:cs="Calibri"/>
+        </w:rPr>
+        <w:t>ognitive,</w:t>
+      </w:r>
+      <w:r>
+        <w:rPr>
+          <w:rFonts w:ascii="Calibri" w:hAnsi="Calibri" w:cs="Calibri"/>
+        </w:rPr>
+        <w:t xml:space="preserve"> affective,</w:t>
+      </w:r>
+      <w:r>
+        <w:rPr>
+          <w:rFonts w:ascii="Calibri" w:hAnsi="Calibri" w:cs="Calibri"/>
+        </w:rPr>
+        <w:t xml:space="preserve"> and developmental </w:t>
+      </w:r>
+      <w:r>
+        <w:rPr>
+          <w:rFonts w:ascii="Calibri" w:hAnsi="Calibri" w:cs="Calibri"/>
+        </w:rPr>
+        <w:t>phenotypes</w:t>
       </w:r>
       <w:r>
         <w:rPr>
@@ -5644,73 +5699,7 @@
         <w:rPr>
           <w:rFonts w:ascii="Calibri" w:hAnsi="Calibri" w:cs="Calibri"/>
         </w:rPr>
-        <w:t>P</w:t>
-      </w:r>
-      <w:r>
-        <w:rPr>
-          <w:rFonts w:ascii="Calibri" w:hAnsi="Calibri" w:cs="Calibri"/>
-        </w:rPr>
-        <w:t>articipating children and their mothers provided retrospective information on threat and deprivation experiences and the children</w:t>
-      </w:r>
-      <w:r>
-        <w:rPr>
-          <w:rFonts w:ascii="Calibri" w:hAnsi="Calibri" w:cs="Calibri"/>
-        </w:rPr>
-        <w:t xml:space="preserve"> underwent behavioral tasks and structural and functional MRI assessments to capture </w:t>
-      </w:r>
-      <w:r>
-        <w:rPr>
-          <w:rFonts w:ascii="Calibri" w:hAnsi="Calibri" w:cs="Calibri"/>
-        </w:rPr>
-        <w:t>c</w:t>
-      </w:r>
-      <w:r>
-        <w:rPr>
-          <w:rFonts w:ascii="Calibri" w:hAnsi="Calibri" w:cs="Calibri"/>
-        </w:rPr>
-        <w:t>ognitive,</w:t>
-      </w:r>
-      <w:r>
-        <w:rPr>
-          <w:rFonts w:ascii="Calibri" w:hAnsi="Calibri" w:cs="Calibri"/>
-        </w:rPr>
-        <w:t xml:space="preserve"> affective,</w:t>
-      </w:r>
-      <w:r>
-        <w:rPr>
-          <w:rFonts w:ascii="Calibri" w:hAnsi="Calibri" w:cs="Calibri"/>
-        </w:rPr>
-        <w:t xml:space="preserve"> and developmental </w:t>
-      </w:r>
-      <w:r>
-        <w:rPr>
-          <w:rFonts w:ascii="Calibri" w:hAnsi="Calibri" w:cs="Calibri"/>
-        </w:rPr>
-        <w:t>phenotypes</w:t>
-      </w:r>
-      <w:r>
-        <w:rPr>
-          <w:rFonts w:ascii="Calibri" w:hAnsi="Calibri" w:cs="Calibri"/>
-        </w:rPr>
-        <w:t xml:space="preserve">. </w:t>
-      </w:r>
-      <w:r>
-        <w:rPr>
-          <w:rFonts w:ascii="Calibri" w:hAnsi="Calibri" w:cs="Calibri"/>
-        </w:rPr>
-        <w:t xml:space="preserve">Psychopathology </w:t>
-      </w:r>
-      <w:r>
-        <w:rPr>
-          <w:rFonts w:ascii="Calibri" w:hAnsi="Calibri" w:cs="Calibri"/>
-        </w:rPr>
-        <w:t xml:space="preserve">was assessed at this point and again at a </w:t>
-      </w:r>
-      <w:r>
-        <w:rPr>
-          <w:rFonts w:ascii="Calibri" w:hAnsi="Calibri" w:cs="Calibri"/>
-        </w:rPr>
-        <w:t xml:space="preserve">follow-up assessment </w:t>
+        <w:t xml:space="preserve">Psychopathology was assessed at this point and again at a follow-up assessment </w:t>
       </w:r>
       <w:r>
         <w:rPr>
@@ -5936,19 +5925,49 @@
         <w:rPr>
           <w:rFonts w:ascii="Calibri" w:hAnsi="Calibri" w:cs="Calibri"/>
         </w:rPr>
-        <w:t xml:space="preserve">Both threat and deprivation </w:t>
-      </w:r>
-      <w:r>
-        <w:rPr>
-          <w:rFonts w:ascii="Calibri" w:hAnsi="Calibri" w:cs="Calibri"/>
-        </w:rPr>
-        <w:t xml:space="preserve">experience measures </w:t>
-      </w:r>
-      <w:r>
-        <w:rPr>
-          <w:rFonts w:ascii="Calibri" w:hAnsi="Calibri" w:cs="Calibri"/>
-        </w:rPr>
-        <w:t>were constructed using multi-informant methods.</w:t>
+        <w:t xml:space="preserve">Both threat and deprivation experience measures were constructed using multi-informant methods. </w:t>
+      </w:r>
+      <w:r>
+        <w:rPr>
+          <w:rFonts w:ascii="Calibri" w:hAnsi="Calibri" w:cs="Calibri"/>
+        </w:rPr>
+        <w:t xml:space="preserve">Higher values on </w:t>
+      </w:r>
+      <w:r>
+        <w:rPr>
+          <w:rFonts w:ascii="Calibri" w:hAnsi="Calibri" w:cs="Calibri"/>
+        </w:rPr>
+        <w:t>both</w:t>
+      </w:r>
+      <w:r>
+        <w:rPr>
+          <w:rFonts w:ascii="Calibri" w:hAnsi="Calibri" w:cs="Calibri"/>
+        </w:rPr>
+        <w:t xml:space="preserve"> measures convey greater </w:t>
+      </w:r>
+      <w:r>
+        <w:rPr>
+          <w:rFonts w:ascii="Calibri" w:hAnsi="Calibri" w:cs="Calibri"/>
+        </w:rPr>
+        <w:t>experience</w:t>
+      </w:r>
+      <w:r>
+        <w:rPr>
+          <w:rFonts w:ascii="Calibri" w:hAnsi="Calibri" w:cs="Calibri"/>
+        </w:rPr>
+        <w:t xml:space="preserve">. Algorithms used to construct the threat </w:t>
+      </w:r>
+      <w:r>
+        <w:rPr>
+          <w:rFonts w:ascii="Calibri" w:hAnsi="Calibri" w:cs="Calibri"/>
+        </w:rPr>
+        <w:t xml:space="preserve">and deprivation </w:t>
+      </w:r>
+      <w:r>
+        <w:rPr>
+          <w:rFonts w:ascii="Calibri" w:hAnsi="Calibri" w:cs="Calibri"/>
+        </w:rPr>
+        <w:t>measures have been</w:t>
       </w:r>
       <w:r>
         <w:rPr>
@@ -5960,61 +5979,7 @@
         <w:rPr>
           <w:rFonts w:ascii="Calibri" w:hAnsi="Calibri" w:cs="Calibri"/>
         </w:rPr>
-        <w:t xml:space="preserve">Higher values on </w:t>
-      </w:r>
-      <w:r>
-        <w:rPr>
-          <w:rFonts w:ascii="Calibri" w:hAnsi="Calibri" w:cs="Calibri"/>
-        </w:rPr>
-        <w:t>both</w:t>
-      </w:r>
-      <w:r>
-        <w:rPr>
-          <w:rFonts w:ascii="Calibri" w:hAnsi="Calibri" w:cs="Calibri"/>
-        </w:rPr>
-        <w:t xml:space="preserve"> measures convey greater </w:t>
-      </w:r>
-      <w:r>
-        <w:rPr>
-          <w:rFonts w:ascii="Calibri" w:hAnsi="Calibri" w:cs="Calibri"/>
-        </w:rPr>
-        <w:t>experience</w:t>
-      </w:r>
-      <w:r>
-        <w:rPr>
-          <w:rFonts w:ascii="Calibri" w:hAnsi="Calibri" w:cs="Calibri"/>
-        </w:rPr>
-        <w:t xml:space="preserve">. Algorithms used to construct the threat </w:t>
-      </w:r>
-      <w:r>
-        <w:rPr>
-          <w:rFonts w:ascii="Calibri" w:hAnsi="Calibri" w:cs="Calibri"/>
-        </w:rPr>
-        <w:t xml:space="preserve">and deprivation </w:t>
-      </w:r>
-      <w:r>
-        <w:rPr>
-          <w:rFonts w:ascii="Calibri" w:hAnsi="Calibri" w:cs="Calibri"/>
-        </w:rPr>
-        <w:t>measures have been</w:t>
-      </w:r>
-      <w:r>
-        <w:rPr>
-          <w:rFonts w:ascii="Calibri" w:hAnsi="Calibri" w:cs="Calibri"/>
-        </w:rPr>
-        <w:t xml:space="preserve"> </w:t>
-      </w:r>
-      <w:r>
-        <w:rPr>
-          <w:rFonts w:ascii="Calibri" w:hAnsi="Calibri" w:cs="Calibri"/>
-        </w:rPr>
-        <w:t xml:space="preserve">preregistered </w:t>
-      </w:r>
-      <w:r>
-        <w:rPr>
-          <w:rFonts w:ascii="Calibri" w:hAnsi="Calibri" w:cs="Calibri"/>
-        </w:rPr>
-        <w:t>(</w:t>
+        <w:t>preregistered (</w:t>
       </w:r>
       <w:hyperlink r:id="rId13" w:history="1">
         <w:r>
@@ -6029,13 +5994,7 @@
         <w:rPr>
           <w:rFonts w:ascii="Calibri" w:hAnsi="Calibri" w:cs="Calibri"/>
         </w:rPr>
-        <w:t>)</w:t>
-      </w:r>
-      <w:r>
-        <w:rPr>
-          <w:rFonts w:ascii="Calibri" w:hAnsi="Calibri" w:cs="Calibri"/>
-        </w:rPr>
-        <w:t xml:space="preserve"> and </w:t>
+        <w:t xml:space="preserve">) and </w:t>
       </w:r>
       <w:r>
         <w:rPr>
@@ -6457,6 +6416,11 @@
         <w:rPr>
           <w:rFonts w:ascii="Calibri" w:hAnsi="Calibri" w:cs="Calibri"/>
         </w:rPr>
+      </w:r>
+      <w:r>
+        <w:rPr>
+          <w:rFonts w:ascii="Calibri" w:hAnsi="Calibri" w:cs="Calibri"/>
+        </w:rPr>
         <w:fldChar w:fldCharType="separate"/>
       </w:r>
       <w:r>
@@ -6666,6 +6630,11 @@
         <w:rPr>
           <w:rFonts w:ascii="Calibri" w:hAnsi="Calibri" w:cs="Calibri"/>
         </w:rPr>
+      </w:r>
+      <w:r>
+        <w:rPr>
+          <w:rFonts w:ascii="Calibri" w:hAnsi="Calibri" w:cs="Calibri"/>
+        </w:rPr>
         <w:fldChar w:fldCharType="separate"/>
       </w:r>
       <w:r>
@@ -6842,6 +6811,11 @@
         <w:rPr>
           <w:rFonts w:ascii="Calibri" w:hAnsi="Calibri" w:cs="Calibri"/>
         </w:rPr>
+      </w:r>
+      <w:r>
+        <w:rPr>
+          <w:rFonts w:ascii="Calibri" w:hAnsi="Calibri" w:cs="Calibri"/>
+        </w:rPr>
         <w:fldChar w:fldCharType="separate"/>
       </w:r>
       <w:r>
@@ -6940,13 +6914,7 @@
         <w:rPr>
           <w:rFonts w:ascii="Calibri" w:hAnsi="Calibri" w:cs="Calibri"/>
         </w:rPr>
-        <w:t>of violence experiences</w:t>
-      </w:r>
-      <w:r>
-        <w:rPr>
-          <w:rFonts w:ascii="Calibri" w:hAnsi="Calibri" w:cs="Calibri"/>
-        </w:rPr>
-        <w:t xml:space="preserve"> were each standardized to mean of 0 and standard deviation of 1 and averaged to create t</w:t>
+        <w:t>of violence experiences were each standardized to mean of 0 and standard deviation of 1 and averaged to create t</w:t>
       </w:r>
       <w:r>
         <w:rPr>
@@ -7911,7 +7879,13 @@
         <w:rPr>
           <w:rFonts w:ascii="Calibri" w:hAnsi="Calibri" w:cs="Calibri"/>
         </w:rPr>
-        <w:t>Emotion regulation was captured by several metrics from the Emotional Stroop task</w:t>
+        <w:t>Implicit e</w:t>
+      </w:r>
+      <w:r>
+        <w:rPr>
+          <w:rFonts w:ascii="Calibri" w:hAnsi="Calibri" w:cs="Calibri"/>
+        </w:rPr>
+        <w:t>motion regulation was captured by several metrics from the Emotional Stroop task</w:t>
       </w:r>
       <w:r>
         <w:rPr>
@@ -8606,7 +8580,19 @@
         <w:rPr>
           <w:rFonts w:ascii="Calibri" w:hAnsi="Calibri" w:cs="Calibri"/>
         </w:rPr>
-        <w:t xml:space="preserve"> The Stroop task measured the ability of the participating children to accurately read words for colors, even if the color with which </w:t>
+        <w:t xml:space="preserve"> </w:t>
+      </w:r>
+      <w:r>
+        <w:rPr>
+          <w:rFonts w:ascii="Calibri" w:hAnsi="Calibri" w:cs="Calibri"/>
+        </w:rPr>
+        <w:t>The participants are shown a series of circle and square shapes, with some of them shaded in, and asked to read through the shapes to establish a baseline reaction time. In the “inhibit” trials, the participants are asked to say the opposite of the shape presented, regardless of whether it is shaded in or blank. In the “switch” trial sequence, they are asked to say the opposite of the shape if it’s blank, and the true shape if it’s shaded in. Greater differences in reaction times on “inhibit” and “switch” trial sequences relative to baseline indicate poorer inhibitory control.</w:t>
+      </w:r>
+      <w:r>
+        <w:rPr>
+          <w:rFonts w:ascii="Calibri" w:hAnsi="Calibri" w:cs="Calibri"/>
+        </w:rPr>
+        <w:t xml:space="preserve"> Stroop task measured the ability of the participating children to accurately read words for colors, even if the color with which </w:t>
       </w:r>
       <w:r>
         <w:rPr>
@@ -8769,7 +8755,14 @@
         <w:rPr>
           <w:rFonts w:ascii="Calibri" w:hAnsi="Calibri" w:cs="Calibri"/>
         </w:rPr>
-        <w:t>s designed to measure word knowledge and verbal concept formation. Reasoning ability was measured with the t-score on the WASI matrix reasoning subtest, which gages fluid intelligence, broad visual intelligence, classification and spatial ability, knowledge of part–whole relationships, simultaneous processing, and perceptual organization.</w:t>
+        <w:t xml:space="preserve">s designed to measure word </w:t>
+      </w:r>
+      <w:r>
+        <w:rPr>
+          <w:rFonts w:ascii="Calibri" w:hAnsi="Calibri" w:cs="Calibri"/>
+        </w:rPr>
+        <w:lastRenderedPageBreak/>
+        <w:t>knowledge and verbal concept formation. Reasoning ability was measured with the t-score on the WASI matrix reasoning subtest, which gages fluid intelligence, broad visual intelligence, classification and spatial ability, knowledge of part–whole relationships, simultaneous processing, and perceptual organization.</w:t>
       </w:r>
     </w:p>
     <w:p>
@@ -8946,14 +8939,7 @@
         <w:rPr>
           <w:rFonts w:ascii="Calibri" w:hAnsi="Calibri" w:cs="Calibri"/>
         </w:rPr>
-        <w:t xml:space="preserve"> A piñata appears on the screen with 0, 1, 2, or </w:t>
-      </w:r>
-      <w:r>
-        <w:rPr>
-          <w:rFonts w:ascii="Calibri" w:hAnsi="Calibri" w:cs="Calibri"/>
-        </w:rPr>
-        <w:lastRenderedPageBreak/>
-        <w:t xml:space="preserve">4 stars inside, and the participating children are asked to “whack” the piñata as quickly as possible once the piñata drops to the middle of the screen. The stars are earned if the response </w:t>
+        <w:t xml:space="preserve"> A piñata appears on the screen with 0, 1, 2, or 4 stars inside, and the participating children are asked to “whack” the piñata as quickly as possible once the piñata drops to the middle of the screen. The stars are earned if the response </w:t>
       </w:r>
       <w:r>
         <w:rPr>
@@ -9444,7 +9430,14 @@
         <w:rPr>
           <w:rFonts w:asciiTheme="minorHAnsi" w:hAnsiTheme="minorHAnsi" w:cstheme="minorHAnsi"/>
         </w:rPr>
-        <w:t xml:space="preserve"> on deciles of scores for depression, anxiety, PTSD, attention problem, rule-breaking, and aggression. The algorithm for </w:t>
+        <w:t xml:space="preserve"> on deciles of scores for depression, anxiety, PTSD, attention problem, rule-breaking, and </w:t>
+      </w:r>
+      <w:r>
+        <w:rPr>
+          <w:rFonts w:asciiTheme="minorHAnsi" w:hAnsiTheme="minorHAnsi" w:cstheme="minorHAnsi"/>
+        </w:rPr>
+        <w:lastRenderedPageBreak/>
+        <w:t xml:space="preserve">aggression. The algorithm for </w:t>
       </w:r>
       <w:r>
         <w:rPr>
@@ -9582,7 +9575,6 @@
         <w:rPr>
           <w:rFonts w:ascii="Calibri" w:hAnsi="Calibri" w:cs="Calibri"/>
         </w:rPr>
-        <w:lastRenderedPageBreak/>
         <w:t>For the 227 participants</w:t>
       </w:r>
       <w:r>
@@ -9877,15 +9869,7 @@
           <w:i/>
           <w:iCs/>
         </w:rPr>
-        <w:t xml:space="preserve"> </w:t>
-      </w:r>
-      <w:r>
-        <w:rPr>
-          <w:rFonts w:ascii="Calibri" w:hAnsi="Calibri" w:cs="Calibri"/>
-          <w:i/>
-          <w:iCs/>
-        </w:rPr>
-        <w:t>=</w:t>
+        <w:t xml:space="preserve"> =</w:t>
       </w:r>
       <w:r>
         <w:rPr>
@@ -10164,7 +10148,14 @@
         <w:rPr>
           <w:rFonts w:ascii="Calibri" w:hAnsi="Calibri" w:cs="Calibri"/>
         </w:rPr>
-        <w:t xml:space="preserve"> Mediator-outcome models were additionally </w:t>
+        <w:t xml:space="preserve"> </w:t>
+      </w:r>
+      <w:r>
+        <w:rPr>
+          <w:rFonts w:ascii="Calibri" w:hAnsi="Calibri" w:cs="Calibri"/>
+        </w:rPr>
+        <w:lastRenderedPageBreak/>
+        <w:t xml:space="preserve">Mediator-outcome models were additionally </w:t>
       </w:r>
       <w:r>
         <w:rPr>
@@ -10257,14 +10248,7 @@
         <w:rPr>
           <w:rFonts w:ascii="Calibri" w:hAnsi="Calibri" w:cs="Calibri"/>
         </w:rPr>
-        <w:t xml:space="preserve"> on the outcome, quantifying the impact of increasing the mediator phenotype to the level it would naturally take </w:t>
-      </w:r>
-      <w:r>
-        <w:rPr>
-          <w:rFonts w:ascii="Calibri" w:hAnsi="Calibri" w:cs="Calibri"/>
-        </w:rPr>
-        <w:lastRenderedPageBreak/>
-        <w:t xml:space="preserve">on if the aversity </w:t>
+        <w:t xml:space="preserve"> on the outcome, quantifying the impact of increasing the mediator phenotype to the level it would naturally take on if the aversity </w:t>
       </w:r>
       <w:r>
         <w:rPr>
@@ -10650,7 +10634,14 @@
         <w:rPr>
           <w:rFonts w:ascii="Calibri" w:hAnsi="Calibri" w:cs="Calibri"/>
         </w:rPr>
-        <w:t xml:space="preserve">Correlations between adversity exposures and candidate mediators </w:t>
+        <w:t xml:space="preserve">Correlations between adversity exposures and candidate </w:t>
+      </w:r>
+      <w:r>
+        <w:rPr>
+          <w:rFonts w:ascii="Calibri" w:hAnsi="Calibri" w:cs="Calibri"/>
+        </w:rPr>
+        <w:lastRenderedPageBreak/>
+        <w:t xml:space="preserve">mediators </w:t>
       </w:r>
       <w:r>
         <w:rPr>
@@ -10800,14 +10791,7 @@
         <w:rPr>
           <w:rFonts w:ascii="Calibri" w:hAnsi="Calibri" w:cs="Calibri"/>
         </w:rPr>
-        <w:t xml:space="preserve">. Tanner stage, reward sensitivity, and theory of mind metrics were estimated to have the strongest crude relationships with the adolescent </w:t>
-      </w:r>
-      <w:r>
-        <w:rPr>
-          <w:rFonts w:ascii="Calibri" w:hAnsi="Calibri" w:cs="Calibri"/>
-        </w:rPr>
-        <w:lastRenderedPageBreak/>
-        <w:t xml:space="preserve">psychopathology outcomes, but </w:t>
+        <w:t xml:space="preserve">. Tanner stage, reward sensitivity, and theory of mind metrics were estimated to have the strongest crude relationships with the adolescent psychopathology outcomes, but </w:t>
       </w:r>
       <w:r>
         <w:rPr>
@@ -11069,7 +11053,14 @@
         <w:rPr>
           <w:rFonts w:ascii="Calibri" w:hAnsi="Calibri" w:cs="Calibri"/>
         </w:rPr>
-        <w:t xml:space="preserve"> selected as mutually predictive of adolescent externalizing symptoms. A measure of inhibitory control (the accuracy on No-Go trials), pubertal timing, and an alternative measure of reward sensitivity (total stars earned during the Piñata task) were retained in the regularized regression. Accelerated pubertal timing was predictive of greater externalizing symptoms in adolescence (</w:t>
+        <w:t xml:space="preserve"> selected as mutually predictive of adolescent externalizing symptoms. A measure of inhibitory control (the accuracy on No-Go trials), pubertal timing, and an alternative measure of reward sensitivity (total stars earned during the Piñata task) were </w:t>
+      </w:r>
+      <w:r>
+        <w:rPr>
+          <w:rFonts w:ascii="Calibri" w:hAnsi="Calibri" w:cs="Calibri"/>
+        </w:rPr>
+        <w:lastRenderedPageBreak/>
+        <w:t>retained in the regularized regression. Accelerated pubertal timing was predictive of greater externalizing symptoms in adolescence (</w:t>
       </w:r>
       <w:r>
         <w:rPr>
@@ -11149,7 +11140,6 @@
         <w:rPr>
           <w:rFonts w:ascii="Calibri" w:hAnsi="Calibri" w:cs="Calibri"/>
         </w:rPr>
-        <w:lastRenderedPageBreak/>
         <w:t xml:space="preserve">When </w:t>
       </w:r>
       <w:r>
@@ -11454,6 +11444,7 @@
         <w:rPr>
           <w:rFonts w:ascii="Calibri" w:hAnsi="Calibri" w:cs="Calibri"/>
         </w:rPr>
+        <w:lastRenderedPageBreak/>
         <w:t>In th</w:t>
       </w:r>
       <w:r>
@@ -11526,14 +11517,7 @@
         <w:rPr>
           <w:rFonts w:ascii="Calibri" w:hAnsi="Calibri" w:cs="Calibri"/>
         </w:rPr>
-        <w:t xml:space="preserve"> internalizing symptomatology at follow-up. Accelerated pubertal timing and diminished reward sensitivity significantly predicted greater adolescent internalizing </w:t>
-      </w:r>
-      <w:r>
-        <w:rPr>
-          <w:rFonts w:ascii="Calibri" w:hAnsi="Calibri" w:cs="Calibri"/>
-        </w:rPr>
-        <w:lastRenderedPageBreak/>
-        <w:t xml:space="preserve">and externalizing symptoms, and externalizing symptoms were additionally significantly increased by diminished inhibitory control. </w:t>
+        <w:t xml:space="preserve"> internalizing symptomatology at follow-up. Accelerated pubertal timing and diminished reward sensitivity significantly predicted greater adolescent internalizing and externalizing symptoms, and externalizing symptoms were additionally significantly increased by diminished inhibitory control. </w:t>
       </w:r>
       <w:r>
         <w:rPr>
@@ -12456,6 +12440,7 @@
         <w:rPr>
           <w:rFonts w:ascii="Calibri" w:hAnsi="Calibri" w:cs="Calibri"/>
         </w:rPr>
+        <w:lastRenderedPageBreak/>
         <w:t xml:space="preserve">Overall, we found that few of the cognitive, affective, and developmental candidate mediator phenotypes were strongly associated with the early-life adversity exposures and adolescent psychopathology outcomes in this sample. While the literature purports that several of these phenotypes are expected to have differential relationships with dimensions of adversity, we observed few </w:t>
       </w:r>
       <w:r>
@@ -12492,14 +12477,7 @@
         <w:rPr>
           <w:rFonts w:ascii="Calibri" w:hAnsi="Calibri" w:cs="Calibri"/>
         </w:rPr>
-        <w:t>. Accuracy on “No-</w:t>
-      </w:r>
-      <w:r>
-        <w:rPr>
-          <w:rFonts w:ascii="Calibri" w:hAnsi="Calibri" w:cs="Calibri"/>
-        </w:rPr>
-        <w:lastRenderedPageBreak/>
-        <w:t xml:space="preserve">Go” trials, a metric that was retained as a significant predictor of externalizing psychopathology, was weakly </w:t>
+        <w:t xml:space="preserve">. Accuracy on “No-Go” trials, a metric that was retained as a significant predictor of externalizing psychopathology, was weakly </w:t>
       </w:r>
       <w:r>
         <w:rPr>
@@ -13439,7 +13417,14 @@
         <w:rPr>
           <w:rFonts w:ascii="Calibri" w:hAnsi="Calibri" w:cs="Calibri"/>
         </w:rPr>
-        <w:t>), but girls experienced less threat in this sample than boys (</w:t>
+        <w:t xml:space="preserve">), but girls </w:t>
+      </w:r>
+      <w:r>
+        <w:rPr>
+          <w:rFonts w:ascii="Calibri" w:hAnsi="Calibri" w:cs="Calibri"/>
+        </w:rPr>
+        <w:lastRenderedPageBreak/>
+        <w:t>experienced less threat in this sample than boys (</w:t>
       </w:r>
       <w:r>
         <w:rPr>
@@ -13713,14 +13698,7 @@
         <w:rPr>
           <w:rFonts w:ascii="Calibri" w:hAnsi="Calibri" w:cs="Calibri"/>
         </w:rPr>
-        <w:t xml:space="preserve">This study had notable strengths and limitations. The DT study collected detailed accounts of adverse experiences from multiple informants (mother and child) that were summarized into </w:t>
-      </w:r>
-      <w:r>
-        <w:rPr>
-          <w:rFonts w:ascii="Calibri" w:hAnsi="Calibri" w:cs="Calibri"/>
-        </w:rPr>
-        <w:lastRenderedPageBreak/>
-        <w:t xml:space="preserve">composites of threat and deprivation. All candidate mediators selected for the analysis </w:t>
+        <w:t xml:space="preserve">This study had notable strengths and limitations. The DT study collected detailed accounts of adverse experiences from multiple informants (mother and child) that were summarized into composites of threat and deprivation. All candidate mediators selected for the analysis </w:t>
       </w:r>
       <w:r>
         <w:rPr>
@@ -14266,7 +14244,14 @@
         <w:rPr>
           <w:rFonts w:ascii="Calibri" w:hAnsi="Calibri" w:cs="Calibri"/>
         </w:rPr>
-        <w:t xml:space="preserve">n early sign of psychiatric dysregulation, intervention strategies can be implemented to bolster valuation of rewards and behavioral sensitivity to reward value among children and adolescents with a history of traumatic and threatening experiences. Task-based measurement of reward sensitivity can be challenging if the aim is to validate this mechanism in a representative </w:t>
+        <w:t xml:space="preserve">n early sign of psychiatric dysregulation, </w:t>
+      </w:r>
+      <w:r>
+        <w:rPr>
+          <w:rFonts w:ascii="Calibri" w:hAnsi="Calibri" w:cs="Calibri"/>
+        </w:rPr>
+        <w:lastRenderedPageBreak/>
+        <w:t xml:space="preserve">intervention strategies can be implemented to bolster valuation of rewards and behavioral sensitivity to reward value among children and adolescents with a history of traumatic and threatening experiences. Task-based measurement of reward sensitivity can be challenging if the aim is to validate this mechanism in a representative </w:t>
       </w:r>
       <w:r>
         <w:rPr>
@@ -14595,15 +14580,7 @@
           <w:rFonts w:ascii="Calibri" w:hAnsi="Calibri" w:cs="Calibri"/>
           <w:noProof/>
         </w:rPr>
-        <w:t xml:space="preserve">(Carver &amp; White, 1994; Kirby &amp; Petry, 2004; Van Den Berg et </w:t>
-      </w:r>
-      <w:r>
-        <w:rPr>
-          <w:rFonts w:ascii="Calibri" w:hAnsi="Calibri" w:cs="Calibri"/>
-          <w:noProof/>
-        </w:rPr>
-        <w:lastRenderedPageBreak/>
-        <w:t>al., 2010)</w:t>
+        <w:t>(Carver &amp; White, 1994; Kirby &amp; Petry, 2004; Van Den Berg et al., 2010)</w:t>
       </w:r>
       <w:r>
         <w:rPr>
@@ -16602,14 +16579,7 @@
                 <w:rFonts w:ascii="Calibri" w:hAnsi="Calibri" w:cs="Calibri"/>
                 <w:color w:val="000000"/>
               </w:rPr>
-              <w:t>0.22</w:t>
-            </w:r>
-            <w:r>
-              <w:rPr>
-                <w:rFonts w:ascii="Calibri" w:hAnsi="Calibri" w:cs="Calibri"/>
-                <w:color w:val="000000"/>
-              </w:rPr>
-              <w:t>***</w:t>
+              <w:t>0.22***</w:t>
             </w:r>
           </w:p>
         </w:tc>
@@ -16640,14 +16610,7 @@
                 <w:rFonts w:ascii="Calibri" w:hAnsi="Calibri" w:cs="Calibri"/>
                 <w:color w:val="000000"/>
               </w:rPr>
-              <w:t>0.35</w:t>
-            </w:r>
-            <w:r>
-              <w:rPr>
-                <w:rFonts w:ascii="Calibri" w:hAnsi="Calibri" w:cs="Calibri"/>
-                <w:color w:val="000000"/>
-              </w:rPr>
-              <w:t>***</w:t>
+              <w:t>0.35***</w:t>
             </w:r>
           </w:p>
         </w:tc>
@@ -16714,14 +16677,7 @@
                 <w:rFonts w:ascii="Calibri" w:hAnsi="Calibri" w:cs="Calibri"/>
                 <w:color w:val="000000"/>
               </w:rPr>
-              <w:t>0.32</w:t>
-            </w:r>
-            <w:r>
-              <w:rPr>
-                <w:rFonts w:ascii="Calibri" w:hAnsi="Calibri" w:cs="Calibri"/>
-                <w:color w:val="000000"/>
-              </w:rPr>
-              <w:t>***</w:t>
+              <w:t>0.32***</w:t>
             </w:r>
           </w:p>
         </w:tc>
@@ -16783,14 +16739,7 @@
                 <w:rFonts w:ascii="Calibri" w:hAnsi="Calibri" w:cs="Calibri"/>
                 <w:color w:val="000000"/>
               </w:rPr>
-              <w:t>0.29</w:t>
-            </w:r>
-            <w:r>
-              <w:rPr>
-                <w:rFonts w:ascii="Calibri" w:hAnsi="Calibri" w:cs="Calibri"/>
-                <w:color w:val="000000"/>
-              </w:rPr>
-              <w:t>***</w:t>
+              <w:t>0.29***</w:t>
             </w:r>
           </w:p>
         </w:tc>
@@ -16821,14 +16770,7 @@
                 <w:rFonts w:ascii="Calibri" w:hAnsi="Calibri" w:cs="Calibri"/>
                 <w:color w:val="000000"/>
               </w:rPr>
-              <w:t>0.3</w:t>
-            </w:r>
-            <w:r>
-              <w:rPr>
-                <w:rFonts w:ascii="Calibri" w:hAnsi="Calibri" w:cs="Calibri"/>
-                <w:color w:val="000000"/>
-              </w:rPr>
-              <w:t>0***</w:t>
+              <w:t>0.30***</w:t>
             </w:r>
           </w:p>
         </w:tc>
@@ -17535,14 +17477,7 @@
                 <w:rFonts w:ascii="Calibri" w:hAnsi="Calibri" w:cs="Calibri"/>
                 <w:color w:val="000000"/>
               </w:rPr>
-              <w:t>-0.13</w:t>
-            </w:r>
-            <w:r>
-              <w:rPr>
-                <w:rFonts w:ascii="Calibri" w:hAnsi="Calibri" w:cs="Calibri"/>
-                <w:color w:val="000000"/>
-              </w:rPr>
-              <w:t>*</w:t>
+              <w:t>-0.13*</w:t>
             </w:r>
           </w:p>
         </w:tc>
@@ -17573,14 +17508,7 @@
                 <w:rFonts w:ascii="Calibri" w:hAnsi="Calibri" w:cs="Calibri"/>
                 <w:color w:val="000000"/>
               </w:rPr>
-              <w:t>-0.19</w:t>
-            </w:r>
-            <w:r>
-              <w:rPr>
-                <w:rFonts w:ascii="Calibri" w:hAnsi="Calibri" w:cs="Calibri"/>
-                <w:color w:val="000000"/>
-              </w:rPr>
-              <w:t>**</w:t>
+              <w:t>-0.19**</w:t>
             </w:r>
           </w:p>
         </w:tc>
@@ -17709,14 +17637,7 @@
                 <w:rFonts w:ascii="Calibri" w:hAnsi="Calibri" w:cs="Calibri"/>
                 <w:color w:val="000000"/>
               </w:rPr>
-              <w:t>-0.17</w:t>
-            </w:r>
-            <w:r>
-              <w:rPr>
-                <w:rFonts w:ascii="Calibri" w:hAnsi="Calibri" w:cs="Calibri"/>
-                <w:color w:val="000000"/>
-              </w:rPr>
-              <w:t>*</w:t>
+              <w:t>-0.17*</w:t>
             </w:r>
           </w:p>
         </w:tc>
@@ -17747,14 +17668,7 @@
                 <w:rFonts w:ascii="Calibri" w:hAnsi="Calibri" w:cs="Calibri"/>
                 <w:color w:val="000000"/>
               </w:rPr>
-              <w:t>-0.18</w:t>
-            </w:r>
-            <w:r>
-              <w:rPr>
-                <w:rFonts w:ascii="Calibri" w:hAnsi="Calibri" w:cs="Calibri"/>
-                <w:color w:val="000000"/>
-              </w:rPr>
-              <w:t>**</w:t>
+              <w:t>-0.18**</w:t>
             </w:r>
           </w:p>
         </w:tc>
@@ -18732,14 +18646,7 @@
                 <w:rFonts w:ascii="Calibri" w:hAnsi="Calibri" w:cs="Calibri"/>
                 <w:color w:val="000000"/>
               </w:rPr>
-              <w:t>-0.14</w:t>
-            </w:r>
-            <w:r>
-              <w:rPr>
-                <w:rFonts w:ascii="Calibri" w:hAnsi="Calibri" w:cs="Calibri"/>
-                <w:color w:val="000000"/>
-              </w:rPr>
-              <w:t>*</w:t>
+              <w:t>-0.14*</w:t>
             </w:r>
           </w:p>
         </w:tc>
@@ -18770,14 +18677,7 @@
                 <w:rFonts w:ascii="Calibri" w:hAnsi="Calibri" w:cs="Calibri"/>
                 <w:color w:val="000000"/>
               </w:rPr>
-              <w:t>-0.26</w:t>
-            </w:r>
-            <w:r>
-              <w:rPr>
-                <w:rFonts w:ascii="Calibri" w:hAnsi="Calibri" w:cs="Calibri"/>
-                <w:color w:val="000000"/>
-              </w:rPr>
-              <w:t>***</w:t>
+              <w:t>-0.26***</w:t>
             </w:r>
           </w:p>
         </w:tc>
@@ -18906,14 +18806,7 @@
                 <w:rFonts w:ascii="Calibri" w:hAnsi="Calibri" w:cs="Calibri"/>
                 <w:color w:val="000000"/>
               </w:rPr>
-              <w:t>-0.18</w:t>
-            </w:r>
-            <w:r>
-              <w:rPr>
-                <w:rFonts w:ascii="Calibri" w:hAnsi="Calibri" w:cs="Calibri"/>
-                <w:color w:val="000000"/>
-              </w:rPr>
-              <w:t>**</w:t>
+              <w:t>-0.18**</w:t>
             </w:r>
           </w:p>
         </w:tc>
@@ -18944,14 +18837,7 @@
                 <w:rFonts w:ascii="Calibri" w:hAnsi="Calibri" w:cs="Calibri"/>
                 <w:color w:val="000000"/>
               </w:rPr>
-              <w:t>-0.13</w:t>
-            </w:r>
-            <w:r>
-              <w:rPr>
-                <w:rFonts w:ascii="Calibri" w:hAnsi="Calibri" w:cs="Calibri"/>
-                <w:color w:val="000000"/>
-              </w:rPr>
-              <w:t>*</w:t>
+              <w:t>-0.13*</w:t>
             </w:r>
           </w:p>
         </w:tc>
@@ -22573,6 +22459,7 @@
       <w:r>
         <w:rPr>
           <w:rFonts w:asciiTheme="minorHAnsi" w:hAnsiTheme="minorHAnsi" w:cstheme="minorHAnsi"/>
+          <w:noProof/>
         </w:rPr>
         <w:drawing>
           <wp:inline distT="0" distB="0" distL="0" distR="0" wp14:anchorId="0A801D07" wp14:editId="7CF2E76C">
@@ -34766,21 +34653,7 @@
                 <w:rFonts w:ascii="Calibri" w:hAnsi="Calibri" w:cs="Calibri"/>
                 <w:color w:val="000000"/>
               </w:rPr>
-              <w:t>0.27(0.14,0.4</w:t>
-            </w:r>
-            <w:r>
-              <w:rPr>
-                <w:rFonts w:ascii="Calibri" w:hAnsi="Calibri" w:cs="Calibri"/>
-                <w:color w:val="000000"/>
-              </w:rPr>
-              <w:t>0</w:t>
-            </w:r>
-            <w:r>
-              <w:rPr>
-                <w:rFonts w:ascii="Calibri" w:hAnsi="Calibri" w:cs="Calibri"/>
-                <w:color w:val="000000"/>
-              </w:rPr>
-              <w:t>)***</w:t>
+              <w:t>0.27(0.14,0.40)***</w:t>
             </w:r>
           </w:p>
         </w:tc>
@@ -34991,21 +34864,7 @@
                 <w:rFonts w:ascii="Calibri" w:hAnsi="Calibri" w:cs="Calibri"/>
                 <w:color w:val="000000"/>
               </w:rPr>
-              <w:t>0.27(0.14,0.4</w:t>
-            </w:r>
-            <w:r>
-              <w:rPr>
-                <w:rFonts w:ascii="Calibri" w:hAnsi="Calibri" w:cs="Calibri"/>
-                <w:color w:val="000000"/>
-              </w:rPr>
-              <w:t>0</w:t>
-            </w:r>
-            <w:r>
-              <w:rPr>
-                <w:rFonts w:ascii="Calibri" w:hAnsi="Calibri" w:cs="Calibri"/>
-                <w:color w:val="000000"/>
-              </w:rPr>
-              <w:t>)***</w:t>
+              <w:t>0.27(0.14,0.40)***</w:t>
             </w:r>
           </w:p>
         </w:tc>
@@ -44844,7 +44703,21 @@
             <w:rStyle w:val="Hyperlink"/>
             <w:noProof/>
           </w:rPr>
-          <w:t>https://doi.org/10.1017/S0954579421000663</w:t>
+          <w:t>https://doi.org</w:t>
+        </w:r>
+        <w:r>
+          <w:rPr>
+            <w:rStyle w:val="Hyperlink"/>
+            <w:noProof/>
+          </w:rPr>
+          <w:t>/</w:t>
+        </w:r>
+        <w:r>
+          <w:rPr>
+            <w:rStyle w:val="Hyperlink"/>
+            <w:noProof/>
+          </w:rPr>
+          <w:t>10.1017/S0954579421000663</w:t>
         </w:r>
       </w:hyperlink>
       <w:r>
@@ -48547,6 +48420,7 @@
   <w:style w:type="character" w:default="1" w:styleId="DefaultParagraphFont">
     <w:name w:val="Default Paragraph Font"/>
     <w:uiPriority w:val="1"/>
+    <w:semiHidden/>
     <w:unhideWhenUsed/>
   </w:style>
   <w:style w:type="table" w:default="1" w:styleId="TableNormal">
@@ -48772,6 +48646,18 @@
     <w:rsid w:val="00583274"/>
     <w:rPr>
       <w:rFonts w:ascii="Times New Roman" w:eastAsia="Times New Roman" w:hAnsi="Times New Roman" w:cs="Times New Roman"/>
+    </w:rPr>
+  </w:style>
+  <w:style w:type="character" w:styleId="FollowedHyperlink">
+    <w:name w:val="FollowedHyperlink"/>
+    <w:basedOn w:val="DefaultParagraphFont"/>
+    <w:uiPriority w:val="99"/>
+    <w:semiHidden/>
+    <w:unhideWhenUsed/>
+    <w:rsid w:val="00190A3D"/>
+    <w:rPr>
+      <w:color w:val="954F72" w:themeColor="followedHyperlink"/>
+      <w:u w:val="single"/>
     </w:rPr>
   </w:style>
 </w:styles>

</xml_diff>